<commit_message>
guidelines update, more AAS testing/utils
</commit_message>
<xml_diff>
--- a/platform/documentation/src/Guideline.docx
+++ b/platform/documentation/src/Guideline.docx
@@ -3,10 +3,98 @@
 <w:document xmlns:wpc="http://schemas.microsoft.com/office/word/2010/wordprocessingCanvas" xmlns:cx="http://schemas.microsoft.com/office/drawing/2014/chartex" xmlns:cx1="http://schemas.microsoft.com/office/drawing/2015/9/8/chartex" xmlns:cx2="http://schemas.microsoft.com/office/drawing/2015/10/21/chartex" xmlns:cx3="http://schemas.microsoft.com/office/drawing/2016/5/9/chartex" xmlns:cx4="http://schemas.microsoft.com/office/drawing/2016/5/10/chartex" xmlns:cx5="http://schemas.microsoft.com/office/drawing/2016/5/11/chartex" xmlns:cx6="http://schemas.microsoft.com/office/drawing/2016/5/12/chartex" xmlns:cx7="http://schemas.microsoft.com/office/drawing/2016/5/13/chartex" xmlns:cx8="http://schemas.microsoft.com/office/drawing/2016/5/14/chartex" xmlns:mc="http://schemas.openxmlformats.org/markup-compatibility/2006" xmlns:aink="http://schemas.microsoft.com/office/drawing/2016/ink" xmlns:am3d="http://schemas.microsoft.com/office/drawing/2017/model3d" xmlns:o="urn:schemas-microsoft-com:office:office" xmlns:r="http://schemas.openxmlformats.org/officeDocument/2006/relationships" xmlns:m="http://schemas.openxmlformats.org/officeDocument/2006/math" xmlns:v="urn:schemas-microsoft-com:vml" xmlns:wp14="http://schemas.microsoft.com/office/word/2010/wordprocessingDrawing" xmlns:wp="http://schemas.openxmlformats.org/drawingml/2006/wordprocessingDrawing" xmlns:w10="urn:schemas-microsoft-com:office:word" xmlns:w="http://schemas.openxmlformats.org/wordprocessingml/2006/main" xmlns:w14="http://schemas.microsoft.com/office/word/2010/wordml" xmlns:w15="http://schemas.microsoft.com/office/word/2012/wordml" xmlns:w16cid="http://schemas.microsoft.com/office/word/2016/wordml/cid" xmlns:w16se="http://schemas.microsoft.com/office/word/2015/wordml/symex" xmlns:wpg="http://schemas.microsoft.com/office/word/2010/wordprocessingGroup" xmlns:wpi="http://schemas.microsoft.com/office/word/2010/wordprocessingInk" xmlns:wne="http://schemas.microsoft.com/office/word/2006/wordml" xmlns:wps="http://schemas.microsoft.com/office/word/2010/wordprocessingShape" mc:Ignorable="w14 w15 w16se w16cid wp14">
   <w:body>
     <w:p>
+      <w:pPr>
+        <w:jc w:val="both"/>
+      </w:pPr>
+      <w:bookmarkStart w:id="0" w:name="_GoBack"/>
+      <w:r>
+        <w:t>Before checking out the platform code, please ensure that Git</w:t>
+      </w:r>
+      <w:r>
+        <w:rPr>
+          <w:rStyle w:val="FootnoteReference"/>
+        </w:rPr>
+        <w:footnoteReference w:id="1"/>
+      </w:r>
+      <w:r>
+        <w:t xml:space="preserve"> as well as Git Large File Support</w:t>
+      </w:r>
+      <w:r>
+        <w:rPr>
+          <w:rStyle w:val="FootnoteReference"/>
+        </w:rPr>
+        <w:footnoteReference w:id="2"/>
+      </w:r>
+      <w:r>
+        <w:t xml:space="preserve"> (since platform release 0.6.0) </w:t>
+      </w:r>
+      <w:r>
+        <w:t>are</w:t>
+      </w:r>
+      <w:r>
+        <w:t xml:space="preserve"> installed.</w:t>
+      </w:r>
+      <w:r>
+        <w:t xml:space="preserve"> For Eclipse, specific packages of </w:t>
+      </w:r>
+      <w:proofErr w:type="spellStart"/>
+      <w:r>
+        <w:t>egit</w:t>
+      </w:r>
+      <w:proofErr w:type="spellEnd"/>
+      <w:r>
+        <w:rPr>
+          <w:rStyle w:val="FootnoteReference"/>
+        </w:rPr>
+        <w:footnoteReference w:id="3"/>
+      </w:r>
+      <w:r>
+        <w:t xml:space="preserve"> may be required.</w:t>
+      </w:r>
+    </w:p>
+    <w:p>
+      <w:pPr>
+        <w:jc w:val="both"/>
+      </w:pPr>
+      <w:r>
+        <w:t xml:space="preserve">You may now clone the platform git via command line from </w:t>
+      </w:r>
+      <w:hyperlink r:id="rId8" w:history="1">
+        <w:r>
+          <w:rPr>
+            <w:rStyle w:val="Hyperlink"/>
+          </w:rPr>
+          <w:t>https://github.com/iip-ecosphere/platform.git</w:t>
+        </w:r>
+      </w:hyperlink>
+      <w:r>
+        <w:t xml:space="preserve"> and import the individual/needed packages into Eclipse or</w:t>
+      </w:r>
+      <w:r>
+        <w:t>, as explained below,</w:t>
+      </w:r>
+      <w:r>
+        <w:t xml:space="preserve"> completely rely on Eclipse (please consider also the technical guidelines</w:t>
+      </w:r>
+      <w:r>
+        <w:rPr>
+          <w:rStyle w:val="FootnoteReference"/>
+        </w:rPr>
+        <w:footnoteReference w:id="4"/>
+      </w:r>
+      <w:r>
+        <w:t xml:space="preserve"> for required software versions). </w:t>
+      </w:r>
+    </w:p>
+    <w:p>
+      <w:pPr>
+        <w:jc w:val="both"/>
+      </w:pPr>
       <w:r>
         <w:t xml:space="preserve">To open the projects and setup the environment on your device please follow the steps: </w:t>
       </w:r>
     </w:p>
+    <w:bookmarkEnd w:id="0"/>
     <w:p>
       <w:pPr>
         <w:pStyle w:val="ListParagraph"/>
@@ -49,7 +137,7 @@
                     </pic:cNvPicPr>
                   </pic:nvPicPr>
                   <pic:blipFill>
-                    <a:blip r:embed="rId5" cstate="print">
+                    <a:blip r:embed="rId9" cstate="print">
                       <a:extLst>
                         <a:ext uri="{28A0092B-C50C-407E-A947-70E740481C1C}">
                           <a14:useLocalDpi xmlns:a14="http://schemas.microsoft.com/office/drawing/2010/main" val="0"/>
@@ -122,7 +210,7 @@
                     </pic:cNvPicPr>
                   </pic:nvPicPr>
                   <pic:blipFill>
-                    <a:blip r:embed="rId6" cstate="print">
+                    <a:blip r:embed="rId10" cstate="print">
                       <a:extLst>
                         <a:ext uri="{28A0092B-C50C-407E-A947-70E740481C1C}">
                           <a14:useLocalDpi xmlns:a14="http://schemas.microsoft.com/office/drawing/2010/main" val="0"/>
@@ -165,6 +253,7 @@
         </w:numPr>
       </w:pPr>
       <w:r>
+        <w:lastRenderedPageBreak/>
         <w:t xml:space="preserve">Select </w:t>
       </w:r>
       <w:r>
@@ -180,7 +269,6 @@
         <w:rPr>
           <w:noProof/>
         </w:rPr>
-        <w:lastRenderedPageBreak/>
         <w:drawing>
           <wp:inline distT="0" distB="0" distL="0" distR="0" wp14:anchorId="0A58AF36" wp14:editId="0746636B">
             <wp:extent cx="5040000" cy="2679016"/>
@@ -194,246 +282,6 @@
                 <pic:pic xmlns:pic="http://schemas.openxmlformats.org/drawingml/2006/picture">
                   <pic:nvPicPr>
                     <pic:cNvPr id="0" name="Picture 5"/>
-                    <pic:cNvPicPr>
-                      <a:picLocks noChangeAspect="1" noChangeArrowheads="1"/>
-                    </pic:cNvPicPr>
-                  </pic:nvPicPr>
-                  <pic:blipFill>
-                    <a:blip r:embed="rId7" cstate="print">
-                      <a:extLst>
-                        <a:ext uri="{28A0092B-C50C-407E-A947-70E740481C1C}">
-                          <a14:useLocalDpi xmlns:a14="http://schemas.microsoft.com/office/drawing/2010/main" val="0"/>
-                        </a:ext>
-                      </a:extLst>
-                    </a:blip>
-                    <a:srcRect/>
-                    <a:stretch>
-                      <a:fillRect/>
-                    </a:stretch>
-                  </pic:blipFill>
-                  <pic:spPr bwMode="auto">
-                    <a:xfrm>
-                      <a:off x="0" y="0"/>
-                      <a:ext cx="5040000" cy="2679016"/>
-                    </a:xfrm>
-                    <a:prstGeom prst="rect">
-                      <a:avLst/>
-                    </a:prstGeom>
-                    <a:noFill/>
-                    <a:ln w="12700">
-                      <a:solidFill>
-                        <a:schemeClr val="tx1"/>
-                      </a:solidFill>
-                    </a:ln>
-                  </pic:spPr>
-                </pic:pic>
-              </a:graphicData>
-            </a:graphic>
-          </wp:inline>
-        </w:drawing>
-      </w:r>
-    </w:p>
-    <w:p>
-      <w:pPr>
-        <w:pStyle w:val="ListParagraph"/>
-        <w:numPr>
-          <w:ilvl w:val="0"/>
-          <w:numId w:val="1"/>
-        </w:numPr>
-      </w:pPr>
-      <w:r>
-        <w:t>Insert the URI “</w:t>
-      </w:r>
-      <w:hyperlink r:id="rId8" w:history="1">
-        <w:r>
-          <w:rPr>
-            <w:rStyle w:val="Hyperlink"/>
-          </w:rPr>
-          <w:t>https://github.com/iip-ecosphere/platform.git</w:t>
-        </w:r>
-      </w:hyperlink>
-      <w:r>
-        <w:t>”. Host, Repository path, and Proto</w:t>
-      </w:r>
-      <w:r>
-        <w:t>col will be fill automatically.</w:t>
-      </w:r>
-    </w:p>
-    <w:p>
-      <w:pPr>
-        <w:pStyle w:val="ListParagraph"/>
-        <w:spacing w:line="360" w:lineRule="auto"/>
-      </w:pPr>
-      <w:r>
-        <w:rPr>
-          <w:noProof/>
-        </w:rPr>
-        <w:drawing>
-          <wp:inline distT="0" distB="0" distL="0" distR="0" wp14:anchorId="3260A736" wp14:editId="40FB83F4">
-            <wp:extent cx="5040000" cy="2687281"/>
-            <wp:effectExtent l="19050" t="19050" r="27305" b="18415"/>
-            <wp:docPr id="7" name="Picture 7"/>
-            <wp:cNvGraphicFramePr>
-              <a:graphicFrameLocks xmlns:a="http://schemas.openxmlformats.org/drawingml/2006/main" noChangeAspect="1"/>
-            </wp:cNvGraphicFramePr>
-            <a:graphic xmlns:a="http://schemas.openxmlformats.org/drawingml/2006/main">
-              <a:graphicData uri="http://schemas.openxmlformats.org/drawingml/2006/picture">
-                <pic:pic xmlns:pic="http://schemas.openxmlformats.org/drawingml/2006/picture">
-                  <pic:nvPicPr>
-                    <pic:cNvPr id="0" name="Picture 7"/>
-                    <pic:cNvPicPr>
-                      <a:picLocks noChangeAspect="1" noChangeArrowheads="1"/>
-                    </pic:cNvPicPr>
-                  </pic:nvPicPr>
-                  <pic:blipFill>
-                    <a:blip r:embed="rId9" cstate="print">
-                      <a:extLst>
-                        <a:ext uri="{28A0092B-C50C-407E-A947-70E740481C1C}">
-                          <a14:useLocalDpi xmlns:a14="http://schemas.microsoft.com/office/drawing/2010/main" val="0"/>
-                        </a:ext>
-                      </a:extLst>
-                    </a:blip>
-                    <a:srcRect/>
-                    <a:stretch>
-                      <a:fillRect/>
-                    </a:stretch>
-                  </pic:blipFill>
-                  <pic:spPr bwMode="auto">
-                    <a:xfrm>
-                      <a:off x="0" y="0"/>
-                      <a:ext cx="5040000" cy="2687281"/>
-                    </a:xfrm>
-                    <a:prstGeom prst="rect">
-                      <a:avLst/>
-                    </a:prstGeom>
-                    <a:noFill/>
-                    <a:ln w="12700">
-                      <a:solidFill>
-                        <a:schemeClr val="tx1"/>
-                      </a:solidFill>
-                    </a:ln>
-                  </pic:spPr>
-                </pic:pic>
-              </a:graphicData>
-            </a:graphic>
-          </wp:inline>
-        </w:drawing>
-      </w:r>
-    </w:p>
-    <w:p>
-      <w:pPr>
-        <w:pStyle w:val="ListParagraph"/>
-        <w:numPr>
-          <w:ilvl w:val="0"/>
-          <w:numId w:val="1"/>
-        </w:numPr>
-      </w:pPr>
-      <w:r>
-        <w:t>Next and keep main selected</w:t>
-      </w:r>
-    </w:p>
-    <w:p>
-      <w:pPr>
-        <w:pStyle w:val="ListParagraph"/>
-        <w:spacing w:line="360" w:lineRule="auto"/>
-      </w:pPr>
-      <w:r>
-        <w:rPr>
-          <w:noProof/>
-        </w:rPr>
-        <w:lastRenderedPageBreak/>
-        <w:drawing>
-          <wp:inline distT="0" distB="0" distL="0" distR="0" wp14:anchorId="0C021078" wp14:editId="463E837D">
-            <wp:extent cx="5040000" cy="2668235"/>
-            <wp:effectExtent l="19050" t="19050" r="27305" b="18415"/>
-            <wp:docPr id="8" name="Picture 8"/>
-            <wp:cNvGraphicFramePr>
-              <a:graphicFrameLocks xmlns:a="http://schemas.openxmlformats.org/drawingml/2006/main" noChangeAspect="1"/>
-            </wp:cNvGraphicFramePr>
-            <a:graphic xmlns:a="http://schemas.openxmlformats.org/drawingml/2006/main">
-              <a:graphicData uri="http://schemas.openxmlformats.org/drawingml/2006/picture">
-                <pic:pic xmlns:pic="http://schemas.openxmlformats.org/drawingml/2006/picture">
-                  <pic:nvPicPr>
-                    <pic:cNvPr id="0" name="Picture 8"/>
-                    <pic:cNvPicPr>
-                      <a:picLocks noChangeAspect="1" noChangeArrowheads="1"/>
-                    </pic:cNvPicPr>
-                  </pic:nvPicPr>
-                  <pic:blipFill>
-                    <a:blip r:embed="rId10" cstate="print">
-                      <a:extLst>
-                        <a:ext uri="{28A0092B-C50C-407E-A947-70E740481C1C}">
-                          <a14:useLocalDpi xmlns:a14="http://schemas.microsoft.com/office/drawing/2010/main" val="0"/>
-                        </a:ext>
-                      </a:extLst>
-                    </a:blip>
-                    <a:srcRect/>
-                    <a:stretch>
-                      <a:fillRect/>
-                    </a:stretch>
-                  </pic:blipFill>
-                  <pic:spPr bwMode="auto">
-                    <a:xfrm>
-                      <a:off x="0" y="0"/>
-                      <a:ext cx="5040000" cy="2668235"/>
-                    </a:xfrm>
-                    <a:prstGeom prst="rect">
-                      <a:avLst/>
-                    </a:prstGeom>
-                    <a:noFill/>
-                    <a:ln w="12700">
-                      <a:solidFill>
-                        <a:schemeClr val="tx1"/>
-                      </a:solidFill>
-                    </a:ln>
-                  </pic:spPr>
-                </pic:pic>
-              </a:graphicData>
-            </a:graphic>
-          </wp:inline>
-        </w:drawing>
-      </w:r>
-    </w:p>
-    <w:p>
-      <w:pPr>
-        <w:pStyle w:val="ListParagraph"/>
-        <w:numPr>
-          <w:ilvl w:val="0"/>
-          <w:numId w:val="1"/>
-        </w:numPr>
-      </w:pPr>
-      <w:r>
-        <w:t xml:space="preserve">Next add the Directory or keep </w:t>
-      </w:r>
-      <w:r>
-        <w:t xml:space="preserve">it </w:t>
-      </w:r>
-      <w:r>
-        <w:t xml:space="preserve">as default. </w:t>
-      </w:r>
-    </w:p>
-    <w:p>
-      <w:pPr>
-        <w:pStyle w:val="ListParagraph"/>
-        <w:spacing w:line="360" w:lineRule="auto"/>
-      </w:pPr>
-      <w:r>
-        <w:rPr>
-          <w:noProof/>
-        </w:rPr>
-        <w:drawing>
-          <wp:inline distT="0" distB="0" distL="0" distR="0" wp14:anchorId="67473F94" wp14:editId="335F038F">
-            <wp:extent cx="5040000" cy="2679016"/>
-            <wp:effectExtent l="19050" t="19050" r="27305" b="26670"/>
-            <wp:docPr id="9" name="Picture 9"/>
-            <wp:cNvGraphicFramePr>
-              <a:graphicFrameLocks xmlns:a="http://schemas.openxmlformats.org/drawingml/2006/main" noChangeAspect="1"/>
-            </wp:cNvGraphicFramePr>
-            <a:graphic xmlns:a="http://schemas.openxmlformats.org/drawingml/2006/main">
-              <a:graphicData uri="http://schemas.openxmlformats.org/drawingml/2006/picture">
-                <pic:pic xmlns:pic="http://schemas.openxmlformats.org/drawingml/2006/picture">
-                  <pic:nvPicPr>
-                    <pic:cNvPr id="0" name="Picture 9"/>
                     <pic:cNvPicPr>
                       <a:picLocks noChangeAspect="1" noChangeArrowheads="1"/>
                     </pic:cNvPicPr>
@@ -482,10 +330,21 @@
         </w:numPr>
       </w:pPr>
       <w:r>
-        <w:t>Select Import existing</w:t>
-      </w:r>
-      <w:r>
-        <w:t xml:space="preserve"> Eclipse projects and Next.</w:t>
+        <w:t>Insert the URI “</w:t>
+      </w:r>
+      <w:hyperlink r:id="rId12" w:history="1">
+        <w:r>
+          <w:rPr>
+            <w:rStyle w:val="Hyperlink"/>
+          </w:rPr>
+          <w:t>https://github.com/iip-ecosphere/platform.git</w:t>
+        </w:r>
+      </w:hyperlink>
+      <w:r>
+        <w:t>”. Host, Repository path, and Proto</w:t>
+      </w:r>
+      <w:r>
+        <w:t>col will be fill automatically.</w:t>
       </w:r>
     </w:p>
     <w:p>
@@ -497,12 +356,11 @@
         <w:rPr>
           <w:noProof/>
         </w:rPr>
-        <w:lastRenderedPageBreak/>
         <w:drawing>
-          <wp:inline distT="0" distB="0" distL="0" distR="0" wp14:anchorId="5F1842EA" wp14:editId="40CBED2A">
-            <wp:extent cx="5040000" cy="2835000"/>
-            <wp:effectExtent l="19050" t="19050" r="27305" b="22860"/>
-            <wp:docPr id="10" name="Picture 10"/>
+          <wp:inline distT="0" distB="0" distL="0" distR="0" wp14:anchorId="3260A736" wp14:editId="40FB83F4">
+            <wp:extent cx="5040000" cy="2687281"/>
+            <wp:effectExtent l="19050" t="19050" r="27305" b="18415"/>
+            <wp:docPr id="7" name="Picture 7"/>
             <wp:cNvGraphicFramePr>
               <a:graphicFrameLocks xmlns:a="http://schemas.openxmlformats.org/drawingml/2006/main" noChangeAspect="1"/>
             </wp:cNvGraphicFramePr>
@@ -510,19 +368,28 @@
               <a:graphicData uri="http://schemas.openxmlformats.org/drawingml/2006/picture">
                 <pic:pic xmlns:pic="http://schemas.openxmlformats.org/drawingml/2006/picture">
                   <pic:nvPicPr>
-                    <pic:cNvPr id="1" name=""/>
-                    <pic:cNvPicPr/>
+                    <pic:cNvPr id="0" name="Picture 7"/>
+                    <pic:cNvPicPr>
+                      <a:picLocks noChangeAspect="1" noChangeArrowheads="1"/>
+                    </pic:cNvPicPr>
                   </pic:nvPicPr>
                   <pic:blipFill>
-                    <a:blip r:embed="rId12"/>
+                    <a:blip r:embed="rId13" cstate="print">
+                      <a:extLst>
+                        <a:ext uri="{28A0092B-C50C-407E-A947-70E740481C1C}">
+                          <a14:useLocalDpi xmlns:a14="http://schemas.microsoft.com/office/drawing/2010/main" val="0"/>
+                        </a:ext>
+                      </a:extLst>
+                    </a:blip>
+                    <a:srcRect/>
                     <a:stretch>
                       <a:fillRect/>
                     </a:stretch>
                   </pic:blipFill>
-                  <pic:spPr>
+                  <pic:spPr bwMode="auto">
                     <a:xfrm>
                       <a:off x="0" y="0"/>
-                      <a:ext cx="5040000" cy="2835000"/>
+                      <a:ext cx="5040000" cy="2687281"/>
                     </a:xfrm>
                     <a:prstGeom prst="rect">
                       <a:avLst/>
@@ -550,15 +417,7 @@
         </w:numPr>
       </w:pPr>
       <w:r>
-        <w:t xml:space="preserve">Deselect All and select just </w:t>
-      </w:r>
-      <w:proofErr w:type="spellStart"/>
-      <w:r>
-        <w:t>platformDependencies</w:t>
-      </w:r>
-      <w:proofErr w:type="spellEnd"/>
-      <w:r>
-        <w:t xml:space="preserve"> and Finish.</w:t>
+        <w:t>Next and keep main selected</w:t>
       </w:r>
     </w:p>
     <w:p>
@@ -570,11 +429,12 @@
         <w:rPr>
           <w:noProof/>
         </w:rPr>
+        <w:lastRenderedPageBreak/>
         <w:drawing>
-          <wp:inline distT="0" distB="0" distL="0" distR="0" wp14:anchorId="6A563C25" wp14:editId="094E5A1F">
-            <wp:extent cx="5040000" cy="2679016"/>
-            <wp:effectExtent l="19050" t="19050" r="27305" b="26670"/>
-            <wp:docPr id="11" name="Picture 11"/>
+          <wp:inline distT="0" distB="0" distL="0" distR="0" wp14:anchorId="0C021078" wp14:editId="463E837D">
+            <wp:extent cx="5040000" cy="2668235"/>
+            <wp:effectExtent l="19050" t="19050" r="27305" b="18415"/>
+            <wp:docPr id="8" name="Picture 8"/>
             <wp:cNvGraphicFramePr>
               <a:graphicFrameLocks xmlns:a="http://schemas.openxmlformats.org/drawingml/2006/main" noChangeAspect="1"/>
             </wp:cNvGraphicFramePr>
@@ -582,13 +442,92 @@
               <a:graphicData uri="http://schemas.openxmlformats.org/drawingml/2006/picture">
                 <pic:pic xmlns:pic="http://schemas.openxmlformats.org/drawingml/2006/picture">
                   <pic:nvPicPr>
-                    <pic:cNvPr id="0" name="Picture 10"/>
+                    <pic:cNvPr id="0" name="Picture 8"/>
                     <pic:cNvPicPr>
                       <a:picLocks noChangeAspect="1" noChangeArrowheads="1"/>
                     </pic:cNvPicPr>
                   </pic:nvPicPr>
                   <pic:blipFill>
-                    <a:blip r:embed="rId13" cstate="print">
+                    <a:blip r:embed="rId14" cstate="print">
+                      <a:extLst>
+                        <a:ext uri="{28A0092B-C50C-407E-A947-70E740481C1C}">
+                          <a14:useLocalDpi xmlns:a14="http://schemas.microsoft.com/office/drawing/2010/main" val="0"/>
+                        </a:ext>
+                      </a:extLst>
+                    </a:blip>
+                    <a:srcRect/>
+                    <a:stretch>
+                      <a:fillRect/>
+                    </a:stretch>
+                  </pic:blipFill>
+                  <pic:spPr bwMode="auto">
+                    <a:xfrm>
+                      <a:off x="0" y="0"/>
+                      <a:ext cx="5040000" cy="2668235"/>
+                    </a:xfrm>
+                    <a:prstGeom prst="rect">
+                      <a:avLst/>
+                    </a:prstGeom>
+                    <a:noFill/>
+                    <a:ln w="12700">
+                      <a:solidFill>
+                        <a:schemeClr val="tx1"/>
+                      </a:solidFill>
+                    </a:ln>
+                  </pic:spPr>
+                </pic:pic>
+              </a:graphicData>
+            </a:graphic>
+          </wp:inline>
+        </w:drawing>
+      </w:r>
+    </w:p>
+    <w:p>
+      <w:pPr>
+        <w:pStyle w:val="ListParagraph"/>
+        <w:numPr>
+          <w:ilvl w:val="0"/>
+          <w:numId w:val="1"/>
+        </w:numPr>
+      </w:pPr>
+      <w:r>
+        <w:t xml:space="preserve">Next add the Directory or keep </w:t>
+      </w:r>
+      <w:r>
+        <w:t xml:space="preserve">it </w:t>
+      </w:r>
+      <w:r>
+        <w:t xml:space="preserve">as default. </w:t>
+      </w:r>
+    </w:p>
+    <w:p>
+      <w:pPr>
+        <w:pStyle w:val="ListParagraph"/>
+        <w:spacing w:line="360" w:lineRule="auto"/>
+      </w:pPr>
+      <w:r>
+        <w:rPr>
+          <w:noProof/>
+        </w:rPr>
+        <w:drawing>
+          <wp:inline distT="0" distB="0" distL="0" distR="0" wp14:anchorId="67473F94" wp14:editId="335F038F">
+            <wp:extent cx="5040000" cy="2679016"/>
+            <wp:effectExtent l="19050" t="19050" r="27305" b="26670"/>
+            <wp:docPr id="9" name="Picture 9"/>
+            <wp:cNvGraphicFramePr>
+              <a:graphicFrameLocks xmlns:a="http://schemas.openxmlformats.org/drawingml/2006/main" noChangeAspect="1"/>
+            </wp:cNvGraphicFramePr>
+            <a:graphic xmlns:a="http://schemas.openxmlformats.org/drawingml/2006/main">
+              <a:graphicData uri="http://schemas.openxmlformats.org/drawingml/2006/picture">
+                <pic:pic xmlns:pic="http://schemas.openxmlformats.org/drawingml/2006/picture">
+                  <pic:nvPicPr>
+                    <pic:cNvPr id="0" name="Picture 9"/>
+                    <pic:cNvPicPr>
+                      <a:picLocks noChangeAspect="1" noChangeArrowheads="1"/>
+                    </pic:cNvPicPr>
+                  </pic:nvPicPr>
+                  <pic:blipFill>
+                    <a:blip r:embed="rId15" cstate="print">
                       <a:extLst>
                         <a:ext uri="{28A0092B-C50C-407E-A947-70E740481C1C}">
                           <a14:useLocalDpi xmlns:a14="http://schemas.microsoft.com/office/drawing/2010/main" val="0"/>
@@ -631,31 +570,10 @@
         </w:numPr>
       </w:pPr>
       <w:r>
-        <w:t xml:space="preserve">From the tool menu Window -&gt; Preferences -&gt; </w:t>
-      </w:r>
-      <w:proofErr w:type="spellStart"/>
-      <w:r>
-        <w:t>Checkstyle</w:t>
-      </w:r>
-      <w:proofErr w:type="spellEnd"/>
-      <w:r>
-        <w:t xml:space="preserve"> – in case you don’t have </w:t>
-      </w:r>
-      <w:proofErr w:type="spellStart"/>
-      <w:r>
-        <w:t>Checkstyle</w:t>
-      </w:r>
-      <w:proofErr w:type="spellEnd"/>
-      <w:r>
-        <w:t xml:space="preserve"> go to Help -&gt; Eclipse Marketplace and install the </w:t>
-      </w:r>
-      <w:proofErr w:type="spellStart"/>
-      <w:r>
-        <w:t>Checkstyle</w:t>
-      </w:r>
-      <w:proofErr w:type="spellEnd"/>
-      <w:r>
-        <w:t xml:space="preserve"> Plug-in.</w:t>
+        <w:t>Select Import existing</w:t>
+      </w:r>
+      <w:r>
+        <w:t xml:space="preserve"> Eclipse projects and Next.</w:t>
       </w:r>
     </w:p>
     <w:p>
@@ -669,10 +587,10 @@
         </w:rPr>
         <w:lastRenderedPageBreak/>
         <w:drawing>
-          <wp:inline distT="0" distB="0" distL="0" distR="0" wp14:anchorId="1DE40259" wp14:editId="4F3AD4D1">
-            <wp:extent cx="5040000" cy="2679016"/>
-            <wp:effectExtent l="19050" t="19050" r="27305" b="26670"/>
-            <wp:docPr id="16" name="Picture 16"/>
+          <wp:inline distT="0" distB="0" distL="0" distR="0" wp14:anchorId="5F1842EA" wp14:editId="40CBED2A">
+            <wp:extent cx="5040000" cy="2835000"/>
+            <wp:effectExtent l="19050" t="19050" r="27305" b="22860"/>
+            <wp:docPr id="10" name="Picture 10"/>
             <wp:cNvGraphicFramePr>
               <a:graphicFrameLocks xmlns:a="http://schemas.openxmlformats.org/drawingml/2006/main" noChangeAspect="1"/>
             </wp:cNvGraphicFramePr>
@@ -680,28 +598,19 @@
               <a:graphicData uri="http://schemas.openxmlformats.org/drawingml/2006/picture">
                 <pic:pic xmlns:pic="http://schemas.openxmlformats.org/drawingml/2006/picture">
                   <pic:nvPicPr>
-                    <pic:cNvPr id="0" name="Picture 13"/>
-                    <pic:cNvPicPr>
-                      <a:picLocks noChangeAspect="1" noChangeArrowheads="1"/>
-                    </pic:cNvPicPr>
+                    <pic:cNvPr id="1" name=""/>
+                    <pic:cNvPicPr/>
                   </pic:nvPicPr>
                   <pic:blipFill>
-                    <a:blip r:embed="rId14" cstate="print">
-                      <a:extLst>
-                        <a:ext uri="{28A0092B-C50C-407E-A947-70E740481C1C}">
-                          <a14:useLocalDpi xmlns:a14="http://schemas.microsoft.com/office/drawing/2010/main" val="0"/>
-                        </a:ext>
-                      </a:extLst>
-                    </a:blip>
-                    <a:srcRect/>
+                    <a:blip r:embed="rId16"/>
                     <a:stretch>
                       <a:fillRect/>
                     </a:stretch>
                   </pic:blipFill>
-                  <pic:spPr bwMode="auto">
+                  <pic:spPr>
                     <a:xfrm>
                       <a:off x="0" y="0"/>
-                      <a:ext cx="5040000" cy="2679016"/>
+                      <a:ext cx="5040000" cy="2835000"/>
                     </a:xfrm>
                     <a:prstGeom prst="rect">
                       <a:avLst/>
@@ -729,25 +638,7 @@
         </w:numPr>
       </w:pPr>
       <w:r>
-        <w:t xml:space="preserve">Select New and select External </w:t>
-      </w:r>
-      <w:r>
-        <w:t>Configuration file, insert name “</w:t>
-      </w:r>
-      <w:r>
-        <w:rPr>
-          <w:rFonts w:ascii="Consolas" w:hAnsi="Consolas"/>
-          <w:color w:val="24292E"/>
-          <w:sz w:val="20"/>
-          <w:szCs w:val="20"/>
-        </w:rPr>
-        <w:t>IIP Code Conventions”</w:t>
-      </w:r>
-      <w:r>
-        <w:t>, and browse to the location of the following file in your device – same directory for the selected for Git “</w:t>
-      </w:r>
-      <w:r>
-        <w:t>\platform\platform\</w:t>
+        <w:t xml:space="preserve">Deselect All and select just </w:t>
       </w:r>
       <w:proofErr w:type="spellStart"/>
       <w:r>
@@ -755,10 +646,7 @@
       </w:r>
       <w:proofErr w:type="spellEnd"/>
       <w:r>
-        <w:t>\iipCodeConventions.xml</w:t>
-      </w:r>
-      <w:r>
-        <w:t>” then select OK.</w:t>
+        <w:t xml:space="preserve"> and Finish.</w:t>
       </w:r>
     </w:p>
     <w:p>
@@ -771,10 +659,10 @@
           <w:noProof/>
         </w:rPr>
         <w:drawing>
-          <wp:inline distT="0" distB="0" distL="0" distR="0" wp14:anchorId="1F033084" wp14:editId="58690295">
-            <wp:extent cx="5040000" cy="2668235"/>
-            <wp:effectExtent l="19050" t="19050" r="27305" b="18415"/>
-            <wp:docPr id="17" name="Picture 17"/>
+          <wp:inline distT="0" distB="0" distL="0" distR="0" wp14:anchorId="6A563C25" wp14:editId="094E5A1F">
+            <wp:extent cx="5040000" cy="2679016"/>
+            <wp:effectExtent l="19050" t="19050" r="27305" b="26670"/>
+            <wp:docPr id="11" name="Picture 11"/>
             <wp:cNvGraphicFramePr>
               <a:graphicFrameLocks xmlns:a="http://schemas.openxmlformats.org/drawingml/2006/main" noChangeAspect="1"/>
             </wp:cNvGraphicFramePr>
@@ -782,180 +670,7 @@
               <a:graphicData uri="http://schemas.openxmlformats.org/drawingml/2006/picture">
                 <pic:pic xmlns:pic="http://schemas.openxmlformats.org/drawingml/2006/picture">
                   <pic:nvPicPr>
-                    <pic:cNvPr id="0" name="Picture 14"/>
-                    <pic:cNvPicPr>
-                      <a:picLocks noChangeAspect="1" noChangeArrowheads="1"/>
-                    </pic:cNvPicPr>
-                  </pic:nvPicPr>
-                  <pic:blipFill>
-                    <a:blip r:embed="rId15" cstate="print">
-                      <a:extLst>
-                        <a:ext uri="{28A0092B-C50C-407E-A947-70E740481C1C}">
-                          <a14:useLocalDpi xmlns:a14="http://schemas.microsoft.com/office/drawing/2010/main" val="0"/>
-                        </a:ext>
-                      </a:extLst>
-                    </a:blip>
-                    <a:srcRect/>
-                    <a:stretch>
-                      <a:fillRect/>
-                    </a:stretch>
-                  </pic:blipFill>
-                  <pic:spPr bwMode="auto">
-                    <a:xfrm>
-                      <a:off x="0" y="0"/>
-                      <a:ext cx="5040000" cy="2668235"/>
-                    </a:xfrm>
-                    <a:prstGeom prst="rect">
-                      <a:avLst/>
-                    </a:prstGeom>
-                    <a:noFill/>
-                    <a:ln w="12700">
-                      <a:solidFill>
-                        <a:schemeClr val="tx1"/>
-                      </a:solidFill>
-                    </a:ln>
-                  </pic:spPr>
-                </pic:pic>
-              </a:graphicData>
-            </a:graphic>
-          </wp:inline>
-        </w:drawing>
-      </w:r>
-    </w:p>
-    <w:p>
-      <w:pPr>
-        <w:pStyle w:val="ListParagraph"/>
-        <w:numPr>
-          <w:ilvl w:val="0"/>
-          <w:numId w:val="1"/>
-        </w:numPr>
-      </w:pPr>
-      <w:r>
-        <w:t>Select Java -&gt; Code Style -&gt; Formatter.</w:t>
-      </w:r>
-    </w:p>
-    <w:p>
-      <w:pPr>
-        <w:pStyle w:val="ListParagraph"/>
-        <w:spacing w:line="360" w:lineRule="auto"/>
-      </w:pPr>
-      <w:r>
-        <w:rPr>
-          <w:noProof/>
-        </w:rPr>
-        <w:lastRenderedPageBreak/>
-        <w:drawing>
-          <wp:inline distT="0" distB="0" distL="0" distR="0" wp14:anchorId="4F94E4AC" wp14:editId="1E156C75">
-            <wp:extent cx="5040000" cy="2684406"/>
-            <wp:effectExtent l="19050" t="19050" r="27305" b="20955"/>
-            <wp:docPr id="18" name="Picture 18"/>
-            <wp:cNvGraphicFramePr>
-              <a:graphicFrameLocks xmlns:a="http://schemas.openxmlformats.org/drawingml/2006/main" noChangeAspect="1"/>
-            </wp:cNvGraphicFramePr>
-            <a:graphic xmlns:a="http://schemas.openxmlformats.org/drawingml/2006/main">
-              <a:graphicData uri="http://schemas.openxmlformats.org/drawingml/2006/picture">
-                <pic:pic xmlns:pic="http://schemas.openxmlformats.org/drawingml/2006/picture">
-                  <pic:nvPicPr>
-                    <pic:cNvPr id="0" name="Picture 15"/>
-                    <pic:cNvPicPr>
-                      <a:picLocks noChangeAspect="1" noChangeArrowheads="1"/>
-                    </pic:cNvPicPr>
-                  </pic:nvPicPr>
-                  <pic:blipFill>
-                    <a:blip r:embed="rId16" cstate="print">
-                      <a:extLst>
-                        <a:ext uri="{28A0092B-C50C-407E-A947-70E740481C1C}">
-                          <a14:useLocalDpi xmlns:a14="http://schemas.microsoft.com/office/drawing/2010/main" val="0"/>
-                        </a:ext>
-                      </a:extLst>
-                    </a:blip>
-                    <a:srcRect/>
-                    <a:stretch>
-                      <a:fillRect/>
-                    </a:stretch>
-                  </pic:blipFill>
-                  <pic:spPr bwMode="auto">
-                    <a:xfrm>
-                      <a:off x="0" y="0"/>
-                      <a:ext cx="5040000" cy="2684406"/>
-                    </a:xfrm>
-                    <a:prstGeom prst="rect">
-                      <a:avLst/>
-                    </a:prstGeom>
-                    <a:noFill/>
-                    <a:ln w="12700">
-                      <a:solidFill>
-                        <a:schemeClr val="tx1"/>
-                      </a:solidFill>
-                    </a:ln>
-                  </pic:spPr>
-                </pic:pic>
-              </a:graphicData>
-            </a:graphic>
-          </wp:inline>
-        </w:drawing>
-      </w:r>
-    </w:p>
-    <w:p>
-      <w:pPr>
-        <w:pStyle w:val="ListParagraph"/>
-        <w:numPr>
-          <w:ilvl w:val="0"/>
-          <w:numId w:val="1"/>
-        </w:numPr>
-      </w:pPr>
-      <w:r>
-        <w:t xml:space="preserve">Select </w:t>
-      </w:r>
-      <w:r>
-        <w:t>Import</w:t>
-      </w:r>
-      <w:r>
-        <w:t xml:space="preserve"> and browse to the location of the Git and select “</w:t>
-      </w:r>
-      <w:r>
-        <w:t>\platform\platform\</w:t>
-      </w:r>
-      <w:proofErr w:type="spellStart"/>
-      <w:r>
-        <w:t>platformDependencies</w:t>
-      </w:r>
-      <w:proofErr w:type="spellEnd"/>
-      <w:r>
-        <w:t>\</w:t>
-      </w:r>
-      <w:r>
-        <w:t>iipCodeFormatter</w:t>
-      </w:r>
-      <w:r>
-        <w:t>.xml</w:t>
-      </w:r>
-      <w:r>
-        <w:t>” and click Open.</w:t>
-      </w:r>
-    </w:p>
-    <w:p>
-      <w:pPr>
-        <w:pStyle w:val="ListParagraph"/>
-        <w:spacing w:line="360" w:lineRule="auto"/>
-      </w:pPr>
-      <w:r>
-        <w:rPr>
-          <w:noProof/>
-        </w:rPr>
-        <w:drawing>
-          <wp:inline distT="0" distB="0" distL="0" distR="0" wp14:anchorId="36EE9367" wp14:editId="7999BA85">
-            <wp:extent cx="5040000" cy="2679016"/>
-            <wp:effectExtent l="19050" t="19050" r="27305" b="26670"/>
-            <wp:docPr id="19" name="Picture 19"/>
-            <wp:cNvGraphicFramePr>
-              <a:graphicFrameLocks xmlns:a="http://schemas.openxmlformats.org/drawingml/2006/main" noChangeAspect="1"/>
-            </wp:cNvGraphicFramePr>
-            <a:graphic xmlns:a="http://schemas.openxmlformats.org/drawingml/2006/main">
-              <a:graphicData uri="http://schemas.openxmlformats.org/drawingml/2006/picture">
-                <pic:pic xmlns:pic="http://schemas.openxmlformats.org/drawingml/2006/picture">
-                  <pic:nvPicPr>
-                    <pic:cNvPr id="0" name="Picture 16"/>
+                    <pic:cNvPr id="0" name="Picture 10"/>
                     <pic:cNvPicPr>
                       <a:picLocks noChangeAspect="1" noChangeArrowheads="1"/>
                     </pic:cNvPicPr>
@@ -1004,7 +719,31 @@
         </w:numPr>
       </w:pPr>
       <w:r>
-        <w:t>Click on Apply and Close.</w:t>
+        <w:t xml:space="preserve">From the tool menu Window -&gt; Preferences -&gt; </w:t>
+      </w:r>
+      <w:proofErr w:type="spellStart"/>
+      <w:r>
+        <w:t>Checkstyle</w:t>
+      </w:r>
+      <w:proofErr w:type="spellEnd"/>
+      <w:r>
+        <w:t xml:space="preserve"> – in case you don’t have </w:t>
+      </w:r>
+      <w:proofErr w:type="spellStart"/>
+      <w:r>
+        <w:t>Checkstyle</w:t>
+      </w:r>
+      <w:proofErr w:type="spellEnd"/>
+      <w:r>
+        <w:t xml:space="preserve"> go to Help -&gt; Eclipse Marketplace and install the </w:t>
+      </w:r>
+      <w:proofErr w:type="spellStart"/>
+      <w:r>
+        <w:t>Checkstyle</w:t>
+      </w:r>
+      <w:proofErr w:type="spellEnd"/>
+      <w:r>
+        <w:t xml:space="preserve"> Plug-in.</w:t>
       </w:r>
     </w:p>
     <w:p>
@@ -1018,10 +757,10 @@
         </w:rPr>
         <w:lastRenderedPageBreak/>
         <w:drawing>
-          <wp:inline distT="0" distB="0" distL="0" distR="0" wp14:anchorId="199573EF" wp14:editId="158D55CB">
-            <wp:extent cx="5040000" cy="2684406"/>
-            <wp:effectExtent l="19050" t="19050" r="27305" b="20955"/>
-            <wp:docPr id="20" name="Picture 20"/>
+          <wp:inline distT="0" distB="0" distL="0" distR="0" wp14:anchorId="1DE40259" wp14:editId="4F3AD4D1">
+            <wp:extent cx="5040000" cy="2679016"/>
+            <wp:effectExtent l="19050" t="19050" r="27305" b="26670"/>
+            <wp:docPr id="16" name="Picture 16"/>
             <wp:cNvGraphicFramePr>
               <a:graphicFrameLocks xmlns:a="http://schemas.openxmlformats.org/drawingml/2006/main" noChangeAspect="1"/>
             </wp:cNvGraphicFramePr>
@@ -1029,13 +768,189 @@
               <a:graphicData uri="http://schemas.openxmlformats.org/drawingml/2006/picture">
                 <pic:pic xmlns:pic="http://schemas.openxmlformats.org/drawingml/2006/picture">
                   <pic:nvPicPr>
-                    <pic:cNvPr id="0" name="Picture 17"/>
+                    <pic:cNvPr id="0" name="Picture 13"/>
                     <pic:cNvPicPr>
                       <a:picLocks noChangeAspect="1" noChangeArrowheads="1"/>
                     </pic:cNvPicPr>
                   </pic:nvPicPr>
                   <pic:blipFill>
                     <a:blip r:embed="rId18" cstate="print">
+                      <a:extLst>
+                        <a:ext uri="{28A0092B-C50C-407E-A947-70E740481C1C}">
+                          <a14:useLocalDpi xmlns:a14="http://schemas.microsoft.com/office/drawing/2010/main" val="0"/>
+                        </a:ext>
+                      </a:extLst>
+                    </a:blip>
+                    <a:srcRect/>
+                    <a:stretch>
+                      <a:fillRect/>
+                    </a:stretch>
+                  </pic:blipFill>
+                  <pic:spPr bwMode="auto">
+                    <a:xfrm>
+                      <a:off x="0" y="0"/>
+                      <a:ext cx="5040000" cy="2679016"/>
+                    </a:xfrm>
+                    <a:prstGeom prst="rect">
+                      <a:avLst/>
+                    </a:prstGeom>
+                    <a:noFill/>
+                    <a:ln w="12700">
+                      <a:solidFill>
+                        <a:schemeClr val="tx1"/>
+                      </a:solidFill>
+                    </a:ln>
+                  </pic:spPr>
+                </pic:pic>
+              </a:graphicData>
+            </a:graphic>
+          </wp:inline>
+        </w:drawing>
+      </w:r>
+    </w:p>
+    <w:p>
+      <w:pPr>
+        <w:pStyle w:val="ListParagraph"/>
+        <w:numPr>
+          <w:ilvl w:val="0"/>
+          <w:numId w:val="1"/>
+        </w:numPr>
+      </w:pPr>
+      <w:r>
+        <w:t xml:space="preserve">Select New and select External </w:t>
+      </w:r>
+      <w:r>
+        <w:t>Configuration file, insert name “</w:t>
+      </w:r>
+      <w:r>
+        <w:rPr>
+          <w:rFonts w:ascii="Consolas" w:hAnsi="Consolas"/>
+          <w:color w:val="24292E"/>
+          <w:sz w:val="20"/>
+          <w:szCs w:val="20"/>
+        </w:rPr>
+        <w:t>IIP Code Conventions”</w:t>
+      </w:r>
+      <w:r>
+        <w:t>, and browse to the location of the following file in your device – same directory for the selected for Git “</w:t>
+      </w:r>
+      <w:r>
+        <w:t>\platform\platform\</w:t>
+      </w:r>
+      <w:proofErr w:type="spellStart"/>
+      <w:r>
+        <w:t>platformDependencies</w:t>
+      </w:r>
+      <w:proofErr w:type="spellEnd"/>
+      <w:r>
+        <w:t>\iipCodeConventions.xml</w:t>
+      </w:r>
+      <w:r>
+        <w:t>” then select OK.</w:t>
+      </w:r>
+    </w:p>
+    <w:p>
+      <w:pPr>
+        <w:pStyle w:val="ListParagraph"/>
+        <w:spacing w:line="360" w:lineRule="auto"/>
+      </w:pPr>
+      <w:r>
+        <w:rPr>
+          <w:noProof/>
+        </w:rPr>
+        <w:drawing>
+          <wp:inline distT="0" distB="0" distL="0" distR="0" wp14:anchorId="1F033084" wp14:editId="58690295">
+            <wp:extent cx="5040000" cy="2668235"/>
+            <wp:effectExtent l="19050" t="19050" r="27305" b="18415"/>
+            <wp:docPr id="17" name="Picture 17"/>
+            <wp:cNvGraphicFramePr>
+              <a:graphicFrameLocks xmlns:a="http://schemas.openxmlformats.org/drawingml/2006/main" noChangeAspect="1"/>
+            </wp:cNvGraphicFramePr>
+            <a:graphic xmlns:a="http://schemas.openxmlformats.org/drawingml/2006/main">
+              <a:graphicData uri="http://schemas.openxmlformats.org/drawingml/2006/picture">
+                <pic:pic xmlns:pic="http://schemas.openxmlformats.org/drawingml/2006/picture">
+                  <pic:nvPicPr>
+                    <pic:cNvPr id="0" name="Picture 14"/>
+                    <pic:cNvPicPr>
+                      <a:picLocks noChangeAspect="1" noChangeArrowheads="1"/>
+                    </pic:cNvPicPr>
+                  </pic:nvPicPr>
+                  <pic:blipFill>
+                    <a:blip r:embed="rId19" cstate="print">
+                      <a:extLst>
+                        <a:ext uri="{28A0092B-C50C-407E-A947-70E740481C1C}">
+                          <a14:useLocalDpi xmlns:a14="http://schemas.microsoft.com/office/drawing/2010/main" val="0"/>
+                        </a:ext>
+                      </a:extLst>
+                    </a:blip>
+                    <a:srcRect/>
+                    <a:stretch>
+                      <a:fillRect/>
+                    </a:stretch>
+                  </pic:blipFill>
+                  <pic:spPr bwMode="auto">
+                    <a:xfrm>
+                      <a:off x="0" y="0"/>
+                      <a:ext cx="5040000" cy="2668235"/>
+                    </a:xfrm>
+                    <a:prstGeom prst="rect">
+                      <a:avLst/>
+                    </a:prstGeom>
+                    <a:noFill/>
+                    <a:ln w="12700">
+                      <a:solidFill>
+                        <a:schemeClr val="tx1"/>
+                      </a:solidFill>
+                    </a:ln>
+                  </pic:spPr>
+                </pic:pic>
+              </a:graphicData>
+            </a:graphic>
+          </wp:inline>
+        </w:drawing>
+      </w:r>
+    </w:p>
+    <w:p>
+      <w:pPr>
+        <w:pStyle w:val="ListParagraph"/>
+        <w:numPr>
+          <w:ilvl w:val="0"/>
+          <w:numId w:val="1"/>
+        </w:numPr>
+      </w:pPr>
+      <w:r>
+        <w:t>Select Java -&gt; Code Style -&gt; Formatter.</w:t>
+      </w:r>
+    </w:p>
+    <w:p>
+      <w:pPr>
+        <w:pStyle w:val="ListParagraph"/>
+        <w:spacing w:line="360" w:lineRule="auto"/>
+      </w:pPr>
+      <w:r>
+        <w:rPr>
+          <w:noProof/>
+        </w:rPr>
+        <w:lastRenderedPageBreak/>
+        <w:drawing>
+          <wp:inline distT="0" distB="0" distL="0" distR="0" wp14:anchorId="4F94E4AC" wp14:editId="1E156C75">
+            <wp:extent cx="5040000" cy="2684406"/>
+            <wp:effectExtent l="19050" t="19050" r="27305" b="20955"/>
+            <wp:docPr id="18" name="Picture 18"/>
+            <wp:cNvGraphicFramePr>
+              <a:graphicFrameLocks xmlns:a="http://schemas.openxmlformats.org/drawingml/2006/main" noChangeAspect="1"/>
+            </wp:cNvGraphicFramePr>
+            <a:graphic xmlns:a="http://schemas.openxmlformats.org/drawingml/2006/main">
+              <a:graphicData uri="http://schemas.openxmlformats.org/drawingml/2006/picture">
+                <pic:pic xmlns:pic="http://schemas.openxmlformats.org/drawingml/2006/picture">
+                  <pic:nvPicPr>
+                    <pic:cNvPr id="0" name="Picture 15"/>
+                    <pic:cNvPicPr>
+                      <a:picLocks noChangeAspect="1" noChangeArrowheads="1"/>
+                    </pic:cNvPicPr>
+                  </pic:nvPicPr>
+                  <pic:blipFill>
+                    <a:blip r:embed="rId20" cstate="print">
                       <a:extLst>
                         <a:ext uri="{28A0092B-C50C-407E-A947-70E740481C1C}">
                           <a14:useLocalDpi xmlns:a14="http://schemas.microsoft.com/office/drawing/2010/main" val="0"/>
@@ -1078,6 +993,179 @@
         </w:numPr>
       </w:pPr>
       <w:r>
+        <w:t xml:space="preserve">Select </w:t>
+      </w:r>
+      <w:r>
+        <w:t>Import</w:t>
+      </w:r>
+      <w:r>
+        <w:t xml:space="preserve"> and browse to the location of the Git and select “</w:t>
+      </w:r>
+      <w:r>
+        <w:t>\platform\platform\</w:t>
+      </w:r>
+      <w:proofErr w:type="spellStart"/>
+      <w:r>
+        <w:t>platformDependencies</w:t>
+      </w:r>
+      <w:proofErr w:type="spellEnd"/>
+      <w:r>
+        <w:t>\</w:t>
+      </w:r>
+      <w:r>
+        <w:t>iipCodeFormatter</w:t>
+      </w:r>
+      <w:r>
+        <w:t>.xml</w:t>
+      </w:r>
+      <w:r>
+        <w:t>” and click Open.</w:t>
+      </w:r>
+    </w:p>
+    <w:p>
+      <w:pPr>
+        <w:pStyle w:val="ListParagraph"/>
+        <w:spacing w:line="360" w:lineRule="auto"/>
+      </w:pPr>
+      <w:r>
+        <w:rPr>
+          <w:noProof/>
+        </w:rPr>
+        <w:drawing>
+          <wp:inline distT="0" distB="0" distL="0" distR="0" wp14:anchorId="36EE9367" wp14:editId="7999BA85">
+            <wp:extent cx="5040000" cy="2679016"/>
+            <wp:effectExtent l="19050" t="19050" r="27305" b="26670"/>
+            <wp:docPr id="19" name="Picture 19"/>
+            <wp:cNvGraphicFramePr>
+              <a:graphicFrameLocks xmlns:a="http://schemas.openxmlformats.org/drawingml/2006/main" noChangeAspect="1"/>
+            </wp:cNvGraphicFramePr>
+            <a:graphic xmlns:a="http://schemas.openxmlformats.org/drawingml/2006/main">
+              <a:graphicData uri="http://schemas.openxmlformats.org/drawingml/2006/picture">
+                <pic:pic xmlns:pic="http://schemas.openxmlformats.org/drawingml/2006/picture">
+                  <pic:nvPicPr>
+                    <pic:cNvPr id="0" name="Picture 16"/>
+                    <pic:cNvPicPr>
+                      <a:picLocks noChangeAspect="1" noChangeArrowheads="1"/>
+                    </pic:cNvPicPr>
+                  </pic:nvPicPr>
+                  <pic:blipFill>
+                    <a:blip r:embed="rId21" cstate="print">
+                      <a:extLst>
+                        <a:ext uri="{28A0092B-C50C-407E-A947-70E740481C1C}">
+                          <a14:useLocalDpi xmlns:a14="http://schemas.microsoft.com/office/drawing/2010/main" val="0"/>
+                        </a:ext>
+                      </a:extLst>
+                    </a:blip>
+                    <a:srcRect/>
+                    <a:stretch>
+                      <a:fillRect/>
+                    </a:stretch>
+                  </pic:blipFill>
+                  <pic:spPr bwMode="auto">
+                    <a:xfrm>
+                      <a:off x="0" y="0"/>
+                      <a:ext cx="5040000" cy="2679016"/>
+                    </a:xfrm>
+                    <a:prstGeom prst="rect">
+                      <a:avLst/>
+                    </a:prstGeom>
+                    <a:noFill/>
+                    <a:ln w="12700">
+                      <a:solidFill>
+                        <a:schemeClr val="tx1"/>
+                      </a:solidFill>
+                    </a:ln>
+                  </pic:spPr>
+                </pic:pic>
+              </a:graphicData>
+            </a:graphic>
+          </wp:inline>
+        </w:drawing>
+      </w:r>
+    </w:p>
+    <w:p>
+      <w:pPr>
+        <w:pStyle w:val="ListParagraph"/>
+        <w:numPr>
+          <w:ilvl w:val="0"/>
+          <w:numId w:val="1"/>
+        </w:numPr>
+      </w:pPr>
+      <w:r>
+        <w:t>Click on Apply and Close.</w:t>
+      </w:r>
+    </w:p>
+    <w:p>
+      <w:pPr>
+        <w:pStyle w:val="ListParagraph"/>
+        <w:spacing w:line="360" w:lineRule="auto"/>
+      </w:pPr>
+      <w:r>
+        <w:rPr>
+          <w:noProof/>
+        </w:rPr>
+        <w:lastRenderedPageBreak/>
+        <w:drawing>
+          <wp:inline distT="0" distB="0" distL="0" distR="0" wp14:anchorId="199573EF" wp14:editId="158D55CB">
+            <wp:extent cx="5040000" cy="2684406"/>
+            <wp:effectExtent l="19050" t="19050" r="27305" b="20955"/>
+            <wp:docPr id="20" name="Picture 20"/>
+            <wp:cNvGraphicFramePr>
+              <a:graphicFrameLocks xmlns:a="http://schemas.openxmlformats.org/drawingml/2006/main" noChangeAspect="1"/>
+            </wp:cNvGraphicFramePr>
+            <a:graphic xmlns:a="http://schemas.openxmlformats.org/drawingml/2006/main">
+              <a:graphicData uri="http://schemas.openxmlformats.org/drawingml/2006/picture">
+                <pic:pic xmlns:pic="http://schemas.openxmlformats.org/drawingml/2006/picture">
+                  <pic:nvPicPr>
+                    <pic:cNvPr id="0" name="Picture 17"/>
+                    <pic:cNvPicPr>
+                      <a:picLocks noChangeAspect="1" noChangeArrowheads="1"/>
+                    </pic:cNvPicPr>
+                  </pic:nvPicPr>
+                  <pic:blipFill>
+                    <a:blip r:embed="rId22" cstate="print">
+                      <a:extLst>
+                        <a:ext uri="{28A0092B-C50C-407E-A947-70E740481C1C}">
+                          <a14:useLocalDpi xmlns:a14="http://schemas.microsoft.com/office/drawing/2010/main" val="0"/>
+                        </a:ext>
+                      </a:extLst>
+                    </a:blip>
+                    <a:srcRect/>
+                    <a:stretch>
+                      <a:fillRect/>
+                    </a:stretch>
+                  </pic:blipFill>
+                  <pic:spPr bwMode="auto">
+                    <a:xfrm>
+                      <a:off x="0" y="0"/>
+                      <a:ext cx="5040000" cy="2684406"/>
+                    </a:xfrm>
+                    <a:prstGeom prst="rect">
+                      <a:avLst/>
+                    </a:prstGeom>
+                    <a:noFill/>
+                    <a:ln w="12700">
+                      <a:solidFill>
+                        <a:schemeClr val="tx1"/>
+                      </a:solidFill>
+                    </a:ln>
+                  </pic:spPr>
+                </pic:pic>
+              </a:graphicData>
+            </a:graphic>
+          </wp:inline>
+        </w:drawing>
+      </w:r>
+    </w:p>
+    <w:p>
+      <w:pPr>
+        <w:pStyle w:val="ListParagraph"/>
+        <w:numPr>
+          <w:ilvl w:val="0"/>
+          <w:numId w:val="1"/>
+        </w:numPr>
+      </w:pPr>
+      <w:r>
         <w:t>From tool menu File -&gt; Import -&gt; Git -&gt; Projects from Git. Select Existing local repository and Next.</w:t>
       </w:r>
     </w:p>
@@ -1108,7 +1196,7 @@
                     </pic:cNvPicPr>
                   </pic:nvPicPr>
                   <pic:blipFill>
-                    <a:blip r:embed="rId19" cstate="print">
+                    <a:blip r:embed="rId23" cstate="print">
                       <a:extLst>
                         <a:ext uri="{28A0092B-C50C-407E-A947-70E740481C1C}">
                           <a14:useLocalDpi xmlns:a14="http://schemas.microsoft.com/office/drawing/2010/main" val="0"/>
@@ -1182,7 +1270,7 @@
                     </pic:cNvPicPr>
                   </pic:nvPicPr>
                   <pic:blipFill>
-                    <a:blip r:embed="rId20" cstate="print">
+                    <a:blip r:embed="rId24" cstate="print">
                       <a:extLst>
                         <a:ext uri="{28A0092B-C50C-407E-A947-70E740481C1C}">
                           <a14:useLocalDpi xmlns:a14="http://schemas.microsoft.com/office/drawing/2010/main" val="0"/>
@@ -1255,7 +1343,7 @@
                     </pic:cNvPicPr>
                   </pic:nvPicPr>
                   <pic:blipFill>
-                    <a:blip r:embed="rId21" cstate="print">
+                    <a:blip r:embed="rId25" cstate="print">
                       <a:extLst>
                         <a:ext uri="{28A0092B-C50C-407E-A947-70E740481C1C}">
                           <a14:useLocalDpi xmlns:a14="http://schemas.microsoft.com/office/drawing/2010/main" val="0"/>
@@ -1332,7 +1420,7 @@
                     </pic:cNvPicPr>
                   </pic:nvPicPr>
                   <pic:blipFill>
-                    <a:blip r:embed="rId22" cstate="print">
+                    <a:blip r:embed="rId26" cstate="print">
                       <a:extLst>
                         <a:ext uri="{28A0092B-C50C-407E-A947-70E740481C1C}">
                           <a14:useLocalDpi xmlns:a14="http://schemas.microsoft.com/office/drawing/2010/main" val="0"/>
@@ -1405,7 +1493,7 @@
                     </pic:cNvPicPr>
                   </pic:nvPicPr>
                   <pic:blipFill>
-                    <a:blip r:embed="rId23" cstate="print">
+                    <a:blip r:embed="rId27" cstate="print">
                       <a:extLst>
                         <a:ext uri="{28A0092B-C50C-407E-A947-70E740481C1C}">
                           <a14:useLocalDpi xmlns:a14="http://schemas.microsoft.com/office/drawing/2010/main" val="0"/>
@@ -1548,7 +1636,7 @@
                     </pic:cNvPicPr>
                   </pic:nvPicPr>
                   <pic:blipFill>
-                    <a:blip r:embed="rId24" cstate="print">
+                    <a:blip r:embed="rId28" cstate="print">
                       <a:extLst>
                         <a:ext uri="{28A0092B-C50C-407E-A947-70E740481C1C}">
                           <a14:useLocalDpi xmlns:a14="http://schemas.microsoft.com/office/drawing/2010/main" val="0"/>
@@ -1611,22 +1699,8 @@
         <w:rPr>
           <w:u w:val="single"/>
         </w:rPr>
-        <w:t xml:space="preserve">ushing update from Eclipse to GitHub using </w:t>
-      </w:r>
-      <w:r>
-        <w:rPr>
-          <w:u w:val="single"/>
-        </w:rPr>
-        <w:t>Personal access tokens</w:t>
-      </w:r>
-      <w:r>
-        <w:rPr>
-          <w:u w:val="single"/>
-        </w:rPr>
-        <w:t xml:space="preserve"> from GitHub</w:t>
-      </w:r>
-      <w:bookmarkStart w:id="0" w:name="_GoBack"/>
-      <w:bookmarkEnd w:id="0"/>
+        <w:t>ushing update from Eclipse to GitHub using Personal access tokens from GitHub</w:t>
+      </w:r>
     </w:p>
     <w:p>
       <w:pPr>
@@ -1655,7 +1729,7 @@
                     </pic:cNvPicPr>
                   </pic:nvPicPr>
                   <pic:blipFill>
-                    <a:blip r:embed="rId25">
+                    <a:blip r:embed="rId29">
                       <a:extLst>
                         <a:ext uri="{28A0092B-C50C-407E-A947-70E740481C1C}">
                           <a14:useLocalDpi xmlns:a14="http://schemas.microsoft.com/office/drawing/2010/main" val="0"/>
@@ -1731,7 +1805,7 @@
                     </pic:cNvPicPr>
                   </pic:nvPicPr>
                   <pic:blipFill>
-                    <a:blip r:embed="rId26" cstate="print">
+                    <a:blip r:embed="rId30" cstate="print">
                       <a:extLst>
                         <a:ext uri="{28A0092B-C50C-407E-A947-70E740481C1C}">
                           <a14:useLocalDpi xmlns:a14="http://schemas.microsoft.com/office/drawing/2010/main" val="0"/>
@@ -1810,7 +1884,7 @@
                     </pic:cNvPicPr>
                   </pic:nvPicPr>
                   <pic:blipFill>
-                    <a:blip r:embed="rId27" cstate="print">
+                    <a:blip r:embed="rId31" cstate="print">
                       <a:extLst>
                         <a:ext uri="{28A0092B-C50C-407E-A947-70E740481C1C}">
                           <a14:useLocalDpi xmlns:a14="http://schemas.microsoft.com/office/drawing/2010/main" val="0"/>
@@ -1901,7 +1975,7 @@
                     </pic:cNvPicPr>
                   </pic:nvPicPr>
                   <pic:blipFill>
-                    <a:blip r:embed="rId28" cstate="print">
+                    <a:blip r:embed="rId32" cstate="print">
                       <a:extLst>
                         <a:ext uri="{28A0092B-C50C-407E-A947-70E740481C1C}">
                           <a14:useLocalDpi xmlns:a14="http://schemas.microsoft.com/office/drawing/2010/main" val="0"/>
@@ -1977,7 +2051,7 @@
                     </pic:cNvPicPr>
                   </pic:nvPicPr>
                   <pic:blipFill>
-                    <a:blip r:embed="rId29" cstate="print">
+                    <a:blip r:embed="rId33" cstate="print">
                       <a:extLst>
                         <a:ext uri="{28A0092B-C50C-407E-A947-70E740481C1C}">
                           <a14:useLocalDpi xmlns:a14="http://schemas.microsoft.com/office/drawing/2010/main" val="0"/>
@@ -2053,7 +2127,7 @@
                     </pic:cNvPicPr>
                   </pic:nvPicPr>
                   <pic:blipFill>
-                    <a:blip r:embed="rId30" cstate="print">
+                    <a:blip r:embed="rId34" cstate="print">
                       <a:extLst>
                         <a:ext uri="{28A0092B-C50C-407E-A947-70E740481C1C}">
                           <a14:useLocalDpi xmlns:a14="http://schemas.microsoft.com/office/drawing/2010/main" val="0"/>
@@ -2138,7 +2212,7 @@
                     </pic:cNvPicPr>
                   </pic:nvPicPr>
                   <pic:blipFill>
-                    <a:blip r:embed="rId31" cstate="print">
+                    <a:blip r:embed="rId35" cstate="print">
                       <a:extLst>
                         <a:ext uri="{28A0092B-C50C-407E-A947-70E740481C1C}">
                           <a14:useLocalDpi xmlns:a14="http://schemas.microsoft.com/office/drawing/2010/main" val="0"/>
@@ -2214,7 +2288,7 @@
                     </pic:cNvPicPr>
                   </pic:nvPicPr>
                   <pic:blipFill>
-                    <a:blip r:embed="rId32" cstate="print">
+                    <a:blip r:embed="rId36" cstate="print">
                       <a:extLst>
                         <a:ext uri="{28A0092B-C50C-407E-A947-70E740481C1C}">
                           <a14:useLocalDpi xmlns:a14="http://schemas.microsoft.com/office/drawing/2010/main" val="0"/>
@@ -2276,7 +2350,7 @@
                     </pic:cNvPicPr>
                   </pic:nvPicPr>
                   <pic:blipFill>
-                    <a:blip r:embed="rId33">
+                    <a:blip r:embed="rId37">
                       <a:extLst>
                         <a:ext uri="{28A0092B-C50C-407E-A947-70E740481C1C}">
                           <a14:useLocalDpi xmlns:a14="http://schemas.microsoft.com/office/drawing/2010/main" val="0"/>
@@ -2318,6 +2392,190 @@
     </w:sectPr>
   </w:body>
 </w:document>
+</file>
+
+<file path=word/endnotes.xml><?xml version="1.0" encoding="utf-8"?>
+<w:endnotes xmlns:wpc="http://schemas.microsoft.com/office/word/2010/wordprocessingCanvas" xmlns:cx="http://schemas.microsoft.com/office/drawing/2014/chartex" xmlns:cx1="http://schemas.microsoft.com/office/drawing/2015/9/8/chartex" xmlns:cx2="http://schemas.microsoft.com/office/drawing/2015/10/21/chartex" xmlns:cx3="http://schemas.microsoft.com/office/drawing/2016/5/9/chartex" xmlns:cx4="http://schemas.microsoft.com/office/drawing/2016/5/10/chartex" xmlns:cx5="http://schemas.microsoft.com/office/drawing/2016/5/11/chartex" xmlns:cx6="http://schemas.microsoft.com/office/drawing/2016/5/12/chartex" xmlns:cx7="http://schemas.microsoft.com/office/drawing/2016/5/13/chartex" xmlns:cx8="http://schemas.microsoft.com/office/drawing/2016/5/14/chartex" xmlns:mc="http://schemas.openxmlformats.org/markup-compatibility/2006" xmlns:aink="http://schemas.microsoft.com/office/drawing/2016/ink" xmlns:am3d="http://schemas.microsoft.com/office/drawing/2017/model3d" xmlns:o="urn:schemas-microsoft-com:office:office" xmlns:r="http://schemas.openxmlformats.org/officeDocument/2006/relationships" xmlns:m="http://schemas.openxmlformats.org/officeDocument/2006/math" xmlns:v="urn:schemas-microsoft-com:vml" xmlns:wp14="http://schemas.microsoft.com/office/word/2010/wordprocessingDrawing" xmlns:wp="http://schemas.openxmlformats.org/drawingml/2006/wordprocessingDrawing" xmlns:w10="urn:schemas-microsoft-com:office:word" xmlns:w="http://schemas.openxmlformats.org/wordprocessingml/2006/main" xmlns:w14="http://schemas.microsoft.com/office/word/2010/wordml" xmlns:w15="http://schemas.microsoft.com/office/word/2012/wordml" xmlns:w16cid="http://schemas.microsoft.com/office/word/2016/wordml/cid" xmlns:w16se="http://schemas.microsoft.com/office/word/2015/wordml/symex" xmlns:wpg="http://schemas.microsoft.com/office/word/2010/wordprocessingGroup" xmlns:wpi="http://schemas.microsoft.com/office/word/2010/wordprocessingInk" xmlns:wne="http://schemas.microsoft.com/office/word/2006/wordml" xmlns:wps="http://schemas.microsoft.com/office/word/2010/wordprocessingShape" mc:Ignorable="w14 w15 w16se w16cid wp14">
+  <w:endnote w:type="separator" w:id="-1">
+    <w:p>
+      <w:pPr>
+        <w:spacing w:after="0" w:line="240" w:lineRule="auto"/>
+      </w:pPr>
+      <w:r>
+        <w:separator/>
+      </w:r>
+    </w:p>
+  </w:endnote>
+  <w:endnote w:type="continuationSeparator" w:id="0">
+    <w:p>
+      <w:pPr>
+        <w:spacing w:after="0" w:line="240" w:lineRule="auto"/>
+      </w:pPr>
+      <w:r>
+        <w:continuationSeparator/>
+      </w:r>
+    </w:p>
+  </w:endnote>
+</w:endnotes>
+</file>
+
+<file path=word/footnotes.xml><?xml version="1.0" encoding="utf-8"?>
+<w:footnotes xmlns:wpc="http://schemas.microsoft.com/office/word/2010/wordprocessingCanvas" xmlns:cx="http://schemas.microsoft.com/office/drawing/2014/chartex" xmlns:cx1="http://schemas.microsoft.com/office/drawing/2015/9/8/chartex" xmlns:cx2="http://schemas.microsoft.com/office/drawing/2015/10/21/chartex" xmlns:cx3="http://schemas.microsoft.com/office/drawing/2016/5/9/chartex" xmlns:cx4="http://schemas.microsoft.com/office/drawing/2016/5/10/chartex" xmlns:cx5="http://schemas.microsoft.com/office/drawing/2016/5/11/chartex" xmlns:cx6="http://schemas.microsoft.com/office/drawing/2016/5/12/chartex" xmlns:cx7="http://schemas.microsoft.com/office/drawing/2016/5/13/chartex" xmlns:cx8="http://schemas.microsoft.com/office/drawing/2016/5/14/chartex" xmlns:mc="http://schemas.openxmlformats.org/markup-compatibility/2006" xmlns:aink="http://schemas.microsoft.com/office/drawing/2016/ink" xmlns:am3d="http://schemas.microsoft.com/office/drawing/2017/model3d" xmlns:o="urn:schemas-microsoft-com:office:office" xmlns:r="http://schemas.openxmlformats.org/officeDocument/2006/relationships" xmlns:m="http://schemas.openxmlformats.org/officeDocument/2006/math" xmlns:v="urn:schemas-microsoft-com:vml" xmlns:wp14="http://schemas.microsoft.com/office/word/2010/wordprocessingDrawing" xmlns:wp="http://schemas.openxmlformats.org/drawingml/2006/wordprocessingDrawing" xmlns:w10="urn:schemas-microsoft-com:office:word" xmlns:w="http://schemas.openxmlformats.org/wordprocessingml/2006/main" xmlns:w14="http://schemas.microsoft.com/office/word/2010/wordml" xmlns:w15="http://schemas.microsoft.com/office/word/2012/wordml" xmlns:w16cid="http://schemas.microsoft.com/office/word/2016/wordml/cid" xmlns:w16se="http://schemas.microsoft.com/office/word/2015/wordml/symex" xmlns:wpg="http://schemas.microsoft.com/office/word/2010/wordprocessingGroup" xmlns:wpi="http://schemas.microsoft.com/office/word/2010/wordprocessingInk" xmlns:wne="http://schemas.microsoft.com/office/word/2006/wordml" xmlns:wps="http://schemas.microsoft.com/office/word/2010/wordprocessingShape" mc:Ignorable="w14 w15 w16se w16cid wp14">
+  <w:footnote w:type="separator" w:id="-1">
+    <w:p>
+      <w:pPr>
+        <w:spacing w:after="0" w:line="240" w:lineRule="auto"/>
+      </w:pPr>
+      <w:r>
+        <w:separator/>
+      </w:r>
+    </w:p>
+  </w:footnote>
+  <w:footnote w:type="continuationSeparator" w:id="0">
+    <w:p>
+      <w:pPr>
+        <w:spacing w:after="0" w:line="240" w:lineRule="auto"/>
+      </w:pPr>
+      <w:r>
+        <w:continuationSeparator/>
+      </w:r>
+    </w:p>
+  </w:footnote>
+  <w:footnote w:id="1">
+    <w:p>
+      <w:pPr>
+        <w:pStyle w:val="FootnoteText"/>
+        <w:rPr>
+          <w:lang w:val="de-DE"/>
+        </w:rPr>
+      </w:pPr>
+      <w:r>
+        <w:rPr>
+          <w:rStyle w:val="FootnoteReference"/>
+        </w:rPr>
+        <w:footnoteRef/>
+      </w:r>
+      <w:r>
+        <w:t xml:space="preserve"> </w:t>
+      </w:r>
+      <w:hyperlink r:id="rId1" w:history="1">
+        <w:r>
+          <w:rPr>
+            <w:rStyle w:val="Hyperlink"/>
+          </w:rPr>
+          <w:t>https://git-scm.com/downloads</w:t>
+        </w:r>
+      </w:hyperlink>
+      <w:r>
+        <w:t xml:space="preserve"> </w:t>
+      </w:r>
+    </w:p>
+  </w:footnote>
+  <w:footnote w:id="2">
+    <w:p>
+      <w:pPr>
+        <w:pStyle w:val="FootnoteText"/>
+        <w:rPr>
+          <w:lang w:val="de-DE"/>
+        </w:rPr>
+      </w:pPr>
+      <w:r>
+        <w:rPr>
+          <w:rStyle w:val="FootnoteReference"/>
+        </w:rPr>
+        <w:footnoteRef/>
+      </w:r>
+      <w:r>
+        <w:t xml:space="preserve"> </w:t>
+      </w:r>
+      <w:hyperlink r:id="rId2" w:history="1">
+        <w:r>
+          <w:rPr>
+            <w:rStyle w:val="Hyperlink"/>
+          </w:rPr>
+          <w:t>https://docs.github.com/en/repositories/working-with-files/managing-large-files/installing-git-large-file-storage</w:t>
+        </w:r>
+      </w:hyperlink>
+      <w:r>
+        <w:t xml:space="preserve"> </w:t>
+      </w:r>
+    </w:p>
+  </w:footnote>
+  <w:footnote w:id="3">
+    <w:p>
+      <w:pPr>
+        <w:pStyle w:val="FootnoteText"/>
+        <w:rPr>
+          <w:lang w:val="de-DE"/>
+        </w:rPr>
+      </w:pPr>
+      <w:r>
+        <w:rPr>
+          <w:rStyle w:val="FootnoteReference"/>
+        </w:rPr>
+        <w:footnoteRef/>
+      </w:r>
+      <w:r>
+        <w:rPr>
+          <w:lang w:val="de-DE"/>
+        </w:rPr>
+        <w:t xml:space="preserve"> </w:t>
+      </w:r>
+      <w:hyperlink r:id="rId3" w:history="1">
+        <w:r>
+          <w:rPr>
+            <w:rStyle w:val="Hyperlink"/>
+            <w:lang w:val="de-DE"/>
+          </w:rPr>
+          <w:t>https://stackoverflow.com/questions/63228688/how-to-activate-lfs-support-button-in-eclipse</w:t>
+        </w:r>
+      </w:hyperlink>
+      <w:r>
+        <w:rPr>
+          <w:lang w:val="de-DE"/>
+        </w:rPr>
+        <w:t xml:space="preserve"> </w:t>
+      </w:r>
+    </w:p>
+  </w:footnote>
+  <w:footnote w:id="4">
+    <w:p>
+      <w:pPr>
+        <w:pStyle w:val="FootnoteText"/>
+        <w:rPr>
+          <w:lang w:val="de-DE"/>
+        </w:rPr>
+      </w:pPr>
+      <w:r>
+        <w:rPr>
+          <w:rStyle w:val="FootnoteReference"/>
+        </w:rPr>
+        <w:footnoteRef/>
+      </w:r>
+      <w:r>
+        <w:rPr>
+          <w:lang w:val="de-DE"/>
+        </w:rPr>
+        <w:t xml:space="preserve"> </w:t>
+      </w:r>
+      <w:hyperlink r:id="rId4" w:history="1">
+        <w:r>
+          <w:rPr>
+            <w:rStyle w:val="Hyperlink"/>
+            <w:lang w:val="de-DE"/>
+          </w:rPr>
+          <w:t>https://github.com/iip-ecosphere/platform/tree/main/platform/documentation</w:t>
+        </w:r>
+      </w:hyperlink>
+      <w:r>
+        <w:rPr>
+          <w:lang w:val="de-DE"/>
+        </w:rPr>
+        <w:t xml:space="preserve"> </w:t>
+      </w:r>
+    </w:p>
+  </w:footnote>
+</w:footnotes>
 </file>
 
 <file path=word/numbering.xml><?xml version="1.0" encoding="utf-8"?>
@@ -2724,6 +2982,7 @@
     <w:lsdException w:name="HTML Sample" w:semiHidden="1" w:unhideWhenUsed="1"/>
     <w:lsdException w:name="HTML Typewriter" w:semiHidden="1" w:unhideWhenUsed="1"/>
     <w:lsdException w:name="HTML Variable" w:semiHidden="1" w:unhideWhenUsed="1"/>
+    <w:lsdException w:name="Normal Table" w:semiHidden="1" w:unhideWhenUsed="1"/>
     <w:lsdException w:name="annotation subject" w:semiHidden="1" w:unhideWhenUsed="1"/>
     <w:lsdException w:name="No List" w:semiHidden="1" w:unhideWhenUsed="1"/>
     <w:lsdException w:name="Outline List 1" w:semiHidden="1" w:unhideWhenUsed="1"/>
@@ -2767,8 +3026,10 @@
     <w:lsdException w:name="Table Elegant" w:semiHidden="1" w:unhideWhenUsed="1"/>
     <w:lsdException w:name="Table Professional" w:semiHidden="1" w:unhideWhenUsed="1"/>
     <w:lsdException w:name="Table Subtle 1" w:semiHidden="1" w:unhideWhenUsed="1"/>
+    <w:lsdException w:name="Table Subtle 2" w:semiHidden="1" w:unhideWhenUsed="1"/>
     <w:lsdException w:name="Table Web 1" w:semiHidden="1" w:unhideWhenUsed="1"/>
     <w:lsdException w:name="Table Web 2" w:semiHidden="1" w:unhideWhenUsed="1"/>
+    <w:lsdException w:name="Table Web 3" w:semiHidden="1" w:unhideWhenUsed="1"/>
     <w:lsdException w:name="Balloon Text" w:semiHidden="1" w:unhideWhenUsed="1"/>
     <w:lsdException w:name="Table Grid" w:uiPriority="39"/>
     <w:lsdException w:name="Table Theme" w:semiHidden="1" w:unhideWhenUsed="1"/>
@@ -3045,6 +3306,57 @@
       <w:u w:val="single"/>
     </w:rPr>
   </w:style>
+  <w:style w:type="paragraph" w:styleId="FootnoteText">
+    <w:name w:val="footnote text"/>
+    <w:basedOn w:val="Normal"/>
+    <w:link w:val="FootnoteTextChar"/>
+    <w:uiPriority w:val="99"/>
+    <w:semiHidden/>
+    <w:unhideWhenUsed/>
+    <w:rsid w:val="005F1AF1"/>
+    <w:pPr>
+      <w:spacing w:after="0" w:line="240" w:lineRule="auto"/>
+    </w:pPr>
+    <w:rPr>
+      <w:sz w:val="20"/>
+      <w:szCs w:val="20"/>
+    </w:rPr>
+  </w:style>
+  <w:style w:type="character" w:customStyle="1" w:styleId="FootnoteTextChar">
+    <w:name w:val="Footnote Text Char"/>
+    <w:basedOn w:val="DefaultParagraphFont"/>
+    <w:link w:val="FootnoteText"/>
+    <w:uiPriority w:val="99"/>
+    <w:semiHidden/>
+    <w:rsid w:val="005F1AF1"/>
+    <w:rPr>
+      <w:sz w:val="20"/>
+      <w:szCs w:val="20"/>
+    </w:rPr>
+  </w:style>
+  <w:style w:type="character" w:styleId="FootnoteReference">
+    <w:name w:val="footnote reference"/>
+    <w:basedOn w:val="DefaultParagraphFont"/>
+    <w:uiPriority w:val="99"/>
+    <w:semiHidden/>
+    <w:unhideWhenUsed/>
+    <w:rsid w:val="005F1AF1"/>
+    <w:rPr>
+      <w:vertAlign w:val="superscript"/>
+    </w:rPr>
+  </w:style>
+  <w:style w:type="character" w:styleId="UnresolvedMention">
+    <w:name w:val="Unresolved Mention"/>
+    <w:basedOn w:val="DefaultParagraphFont"/>
+    <w:uiPriority w:val="99"/>
+    <w:semiHidden/>
+    <w:unhideWhenUsed/>
+    <w:rsid w:val="005F1AF1"/>
+    <w:rPr>
+      <w:color w:val="605E5C"/>
+      <w:shd w:val="clear" w:color="auto" w:fill="E1DFDD"/>
+    </w:rPr>
+  </w:style>
 </w:styles>
 </file>
 
@@ -3307,4 +3619,16 @@
     </a:ext>
   </a:extLst>
 </a:theme>
+</file>
+
+<file path=customXml/item1.xml><?xml version="1.0" encoding="utf-8"?>
+<b:Sources xmlns:b="http://schemas.openxmlformats.org/officeDocument/2006/bibliography" xmlns="http://schemas.openxmlformats.org/officeDocument/2006/bibliography" SelectedStyle="\APASixthEditionOfficeOnline.xsl" StyleName="APA" Version="6"/>
+</file>
+
+<file path=customXml/itemProps1.xml><?xml version="1.0" encoding="utf-8"?>
+<ds:datastoreItem xmlns:ds="http://schemas.openxmlformats.org/officeDocument/2006/customXml" ds:itemID="{16097A91-B850-4AD1-8A1B-1AE5BC6061C3}">
+  <ds:schemaRefs>
+    <ds:schemaRef ds:uri="http://schemas.openxmlformats.org/officeDocument/2006/bibliography"/>
+  </ds:schemaRefs>
+</ds:datastoreItem>
 </file>
</xml_diff>